<commit_message>
Converting Word documents to MarkDown: "Black Boxes": Manually checking differences between rendered MarkDown and Word. Last checks if markup looks ok.
</commit_message>
<xml_diff>
--- a/1. Spec/11. Black Boxes/1. Black Boxes.docx
+++ b/1. Spec/11. Black Boxes/1. Black Boxes.docx
@@ -1,6 +1,6 @@
 
 <file path=word/document.xml><?xml version="1.0" encoding="utf-8"?>
-<w:document xmlns:wpc="http://schemas.microsoft.com/office/word/2010/wordprocessingCanvas" xmlns:cx="http://schemas.microsoft.com/office/drawing/2014/chartex" xmlns:cx1="http://schemas.microsoft.com/office/drawing/2015/9/8/chartex" xmlns:cx2="http://schemas.microsoft.com/office/drawing/2015/10/21/chartex" xmlns:cx3="http://schemas.microsoft.com/office/drawing/2016/5/9/chartex" xmlns:cx4="http://schemas.microsoft.com/office/drawing/2016/5/10/chartex" xmlns:cx5="http://schemas.microsoft.com/office/drawing/2016/5/11/chartex" xmlns:cx6="http://schemas.microsoft.com/office/drawing/2016/5/12/chartex" xmlns:cx7="http://schemas.microsoft.com/office/drawing/2016/5/13/chartex" xmlns:cx8="http://schemas.microsoft.com/office/drawing/2016/5/14/chartex" xmlns:mc="http://schemas.openxmlformats.org/markup-compatibility/2006" xmlns:aink="http://schemas.microsoft.com/office/drawing/2016/ink" xmlns:am3d="http://schemas.microsoft.com/office/drawing/2017/model3d" xmlns:o="urn:schemas-microsoft-com:office:office" xmlns:r="http://schemas.openxmlformats.org/officeDocument/2006/relationships" xmlns:m="http://schemas.openxmlformats.org/officeDocument/2006/math" xmlns:v="urn:schemas-microsoft-com:vml" xmlns:wp14="http://schemas.microsoft.com/office/word/2010/wordprocessingDrawing" xmlns:wp="http://schemas.openxmlformats.org/drawingml/2006/wordprocessingDrawing" xmlns:w10="urn:schemas-microsoft-com:office:word" xmlns:w="http://schemas.openxmlformats.org/wordprocessingml/2006/main" xmlns:w14="http://schemas.microsoft.com/office/word/2010/wordml" xmlns:w15="http://schemas.microsoft.com/office/word/2012/wordml" xmlns:w16cid="http://schemas.microsoft.com/office/word/2016/wordml/cid" xmlns:w16se="http://schemas.microsoft.com/office/word/2015/wordml/symex" xmlns:wpg="http://schemas.microsoft.com/office/word/2010/wordprocessingGroup" xmlns:wpi="http://schemas.microsoft.com/office/word/2010/wordprocessingInk" xmlns:wne="http://schemas.microsoft.com/office/word/2006/wordml" xmlns:wps="http://schemas.microsoft.com/office/word/2010/wordprocessingShape" mc:Ignorable="w14 w15 w16se w16cid wp14">
+<w:document xmlns:wpc="http://schemas.microsoft.com/office/word/2010/wordprocessingCanvas" xmlns:cx="http://schemas.microsoft.com/office/drawing/2014/chartex" xmlns:cx1="http://schemas.microsoft.com/office/drawing/2015/9/8/chartex" xmlns:cx2="http://schemas.microsoft.com/office/drawing/2015/10/21/chartex" xmlns:cx3="http://schemas.microsoft.com/office/drawing/2016/5/9/chartex" xmlns:cx4="http://schemas.microsoft.com/office/drawing/2016/5/10/chartex" xmlns:cx5="http://schemas.microsoft.com/office/drawing/2016/5/11/chartex" xmlns:cx6="http://schemas.microsoft.com/office/drawing/2016/5/12/chartex" xmlns:cx7="http://schemas.microsoft.com/office/drawing/2016/5/13/chartex" xmlns:cx8="http://schemas.microsoft.com/office/drawing/2016/5/14/chartex" xmlns:mc="http://schemas.openxmlformats.org/markup-compatibility/2006" xmlns:aink="http://schemas.microsoft.com/office/drawing/2016/ink" xmlns:am3d="http://schemas.microsoft.com/office/drawing/2017/model3d" xmlns:o="urn:schemas-microsoft-com:office:office" xmlns:r="http://schemas.openxmlformats.org/officeDocument/2006/relationships" xmlns:m="http://schemas.openxmlformats.org/officeDocument/2006/math" xmlns:v="urn:schemas-microsoft-com:vml" xmlns:wp14="http://schemas.microsoft.com/office/word/2010/wordprocessingDrawing" xmlns:wp="http://schemas.openxmlformats.org/drawingml/2006/wordprocessingDrawing" xmlns:w10="urn:schemas-microsoft-com:office:word" xmlns:w="http://schemas.openxmlformats.org/wordprocessingml/2006/main" xmlns:w14="http://schemas.microsoft.com/office/word/2010/wordml" xmlns:w15="http://schemas.microsoft.com/office/word/2012/wordml" xmlns:w16cex="http://schemas.microsoft.com/office/word/2018/wordml/cex" xmlns:w16cid="http://schemas.microsoft.com/office/word/2016/wordml/cid" xmlns:w16="http://schemas.microsoft.com/office/word/2018/wordml" xmlns:w16se="http://schemas.microsoft.com/office/word/2015/wordml/symex" xmlns:wpg="http://schemas.microsoft.com/office/word/2010/wordprocessingGroup" xmlns:wpi="http://schemas.microsoft.com/office/word/2010/wordprocessingInk" xmlns:wne="http://schemas.microsoft.com/office/word/2006/wordml" xmlns:wps="http://schemas.microsoft.com/office/word/2010/wordprocessingShape" mc:Ignorable="w14 w15 w16se w16cid w16 w16cex wp14">
   <w:background w:color="000000"/>
   <w:body>
     <w:tbl>
@@ -34,7 +34,7 @@
           </w:tcPr>
           <w:p>
             <w:pPr>
-              <w:pStyle w:val="Heading1"/>
+              <w:pStyle w:val="Kop1"/>
             </w:pPr>
             <w:r>
               <w:t>Circle Language Spec: Black Boxes</w:t>
@@ -45,7 +45,7 @@
     </w:tbl>
     <w:p>
       <w:pPr>
-        <w:pStyle w:val="Heading2"/>
+        <w:pStyle w:val="Kop2"/>
       </w:pPr>
       <w:r>
         <w:t>Black Box</w:t>
@@ -56,7 +56,7 @@
     </w:p>
     <w:p>
       <w:pPr>
-        <w:pStyle w:val="Heading3"/>
+        <w:pStyle w:val="Kop3"/>
       </w:pPr>
       <w:r>
         <w:t>Introduction</w:t>
@@ -242,7 +242,7 @@
     </w:p>
     <w:p>
       <w:pPr>
-        <w:pStyle w:val="Heading3"/>
+        <w:pStyle w:val="Kop3"/>
       </w:pPr>
       <w:r>
         <w:t>Main Concepts</w:t>
@@ -250,7 +250,7 @@
     </w:p>
     <w:p>
       <w:pPr>
-        <w:pStyle w:val="Heading4"/>
+        <w:pStyle w:val="Kop4"/>
       </w:pPr>
       <w:r>
         <w:t>The Black Box Principle</w:t>
@@ -292,7 +292,7 @@
     </w:p>
     <w:p>
       <w:pPr>
-        <w:pStyle w:val="Heading4"/>
+        <w:pStyle w:val="Kop4"/>
       </w:pPr>
       <w:r>
         <w:t>Private &amp; Public</w:t>
@@ -333,7 +333,7 @@
     </w:p>
     <w:p>
       <w:pPr>
-        <w:pStyle w:val="Heading4"/>
+        <w:pStyle w:val="Kop4"/>
       </w:pPr>
       <w:r>
         <w:t>Friends</w:t>
@@ -408,7 +408,7 @@
     </w:p>
     <w:p>
       <w:pPr>
-        <w:pStyle w:val="Heading4"/>
+        <w:pStyle w:val="Kop4"/>
       </w:pPr>
       <w:r>
         <w:t>Friend Relations</w:t>
@@ -454,7 +454,7 @@
     </w:p>
     <w:p>
       <w:pPr>
-        <w:pStyle w:val="Heading4"/>
+        <w:pStyle w:val="Kop4"/>
       </w:pPr>
       <w:r>
         <w:t>Accessible &amp; Inaccessible</w:t>
@@ -510,7 +510,7 @@
                 <w:noProof/>
               </w:rPr>
               <w:drawing>
-                <wp:inline distT="0" distB="0" distL="0" distR="0" wp14:anchorId="39663880" wp14:editId="21925540">
+                <wp:inline distT="0" distB="0" distL="0" distR="0" wp14:anchorId="26B706DA" wp14:editId="568EB2E2">
                   <wp:extent cx="707390" cy="508635"/>
                   <wp:effectExtent l="0" t="0" r="0" b="0"/>
                   <wp:docPr id="12" name="Picture 12"/>
@@ -580,7 +580,7 @@
                 <w:noProof/>
               </w:rPr>
               <w:drawing>
-                <wp:inline distT="0" distB="0" distL="0" distR="0" wp14:anchorId="05DD4E6C" wp14:editId="1616345E">
+                <wp:inline distT="0" distB="0" distL="0" distR="0" wp14:anchorId="3B717233" wp14:editId="0A36F02A">
                   <wp:extent cx="787400" cy="532765"/>
                   <wp:effectExtent l="0" t="0" r="0" b="0"/>
                   <wp:docPr id="13" name="Picture 13"/>
@@ -708,7 +708,7 @@
     </w:p>
     <w:p>
       <w:pPr>
-        <w:pStyle w:val="Heading4"/>
+        <w:pStyle w:val="Kop4"/>
       </w:pPr>
       <w:r>
         <w:t>Access Controlling System Aspects</w:t>
@@ -1081,7 +1081,7 @@
     </w:p>
     <w:p>
       <w:pPr>
-        <w:pStyle w:val="Heading4"/>
+        <w:pStyle w:val="Kop4"/>
       </w:pPr>
       <w:r>
         <w:t>Summarized</w:t>
@@ -1220,7 +1220,7 @@
     </w:p>
     <w:p>
       <w:pPr>
-        <w:pStyle w:val="Heading3"/>
+        <w:pStyle w:val="Kop3"/>
       </w:pPr>
       <w:r>
         <w:t>Public &amp; Private</w:t>
@@ -1228,7 +1228,7 @@
     </w:p>
     <w:p>
       <w:pPr>
-        <w:pStyle w:val="Heading4"/>
+        <w:pStyle w:val="Kop4"/>
       </w:pPr>
       <w:r>
         <w:t>Public Set / Access Connectors</w:t>
@@ -1253,7 +1253,7 @@
           <w:noProof/>
         </w:rPr>
         <w:drawing>
-          <wp:inline distT="0" distB="0" distL="0" distR="0" wp14:anchorId="3CE488A0" wp14:editId="265A475B">
+          <wp:inline distT="0" distB="0" distL="0" distR="0" wp14:anchorId="78A8225E" wp14:editId="653B694E">
             <wp:extent cx="803275" cy="644525"/>
             <wp:effectExtent l="0" t="0" r="0" b="0"/>
             <wp:docPr id="1" name="Picture 1"/>
@@ -1362,7 +1362,7 @@
     </w:p>
     <w:p>
       <w:pPr>
-        <w:pStyle w:val="Heading4"/>
+        <w:pStyle w:val="Kop4"/>
       </w:pPr>
       <w:r>
         <w:t>Public Get</w:t>
@@ -1403,7 +1403,7 @@
           <w:noProof/>
         </w:rPr>
         <w:drawing>
-          <wp:inline distT="0" distB="0" distL="0" distR="0" wp14:anchorId="707030BE" wp14:editId="1B0ADC31">
+          <wp:inline distT="0" distB="0" distL="0" distR="0" wp14:anchorId="3343CA9A" wp14:editId="4AC033B0">
             <wp:extent cx="930275" cy="644525"/>
             <wp:effectExtent l="0" t="0" r="0" b="0"/>
             <wp:docPr id="2" name="Picture 2"/>
@@ -1474,7 +1474,7 @@
     </w:p>
     <w:p>
       <w:pPr>
-        <w:pStyle w:val="Heading4"/>
+        <w:pStyle w:val="Kop4"/>
       </w:pPr>
       <w:r>
         <w:t>Private Set</w:t>
@@ -1508,7 +1508,7 @@
           <w:noProof/>
         </w:rPr>
         <w:drawing>
-          <wp:inline distT="0" distB="0" distL="0" distR="0" wp14:anchorId="0AADFE53" wp14:editId="5002644F">
+          <wp:inline distT="0" distB="0" distL="0" distR="0" wp14:anchorId="4A8BB430" wp14:editId="6C8C79B0">
             <wp:extent cx="866775" cy="618490"/>
             <wp:effectExtent l="0" t="0" r="0" b="0"/>
             <wp:docPr id="3" name="Picture 3"/>
@@ -1605,7 +1605,7 @@
     </w:p>
     <w:p>
       <w:pPr>
-        <w:pStyle w:val="Heading4"/>
+        <w:pStyle w:val="Kop4"/>
       </w:pPr>
       <w:r>
         <w:t>Private Get</w:t>
@@ -1652,7 +1652,7 @@
           <w:noProof/>
         </w:rPr>
         <w:drawing>
-          <wp:inline distT="0" distB="0" distL="0" distR="0" wp14:anchorId="06CF0059" wp14:editId="4E4CFB0C">
+          <wp:inline distT="0" distB="0" distL="0" distR="0" wp14:anchorId="6425567D" wp14:editId="0773D580">
             <wp:extent cx="914400" cy="660400"/>
             <wp:effectExtent l="0" t="0" r="0" b="0"/>
             <wp:docPr id="4" name="Picture 4"/>
@@ -1723,7 +1723,7 @@
     </w:p>
     <w:p>
       <w:pPr>
-        <w:pStyle w:val="Heading3"/>
+        <w:pStyle w:val="Kop3"/>
       </w:pPr>
       <w:r>
         <w:t>Friend Declaration</w:t>
@@ -1736,7 +1736,7 @@
     </w:p>
     <w:p>
       <w:pPr>
-        <w:pStyle w:val="Heading4"/>
+        <w:pStyle w:val="Kop4"/>
       </w:pPr>
       <w:r>
         <w:t xml:space="preserve">Friend Declaration, in a </w:t>
@@ -1769,7 +1769,7 @@
           <w:noProof/>
         </w:rPr>
         <w:drawing>
-          <wp:inline distT="0" distB="0" distL="0" distR="0" wp14:anchorId="7109DC94" wp14:editId="226012A1">
+          <wp:inline distT="0" distB="0" distL="0" distR="0" wp14:anchorId="01D24C0C" wp14:editId="7BBC12D7">
             <wp:extent cx="1152525" cy="666115"/>
             <wp:effectExtent l="0" t="0" r="0" b="0"/>
             <wp:docPr id="11" name="Picture 11"/>
@@ -1825,8 +1825,6 @@
       </w:pPr>
     </w:p>
     <w:p>
-      <w:bookmarkStart w:id="0" w:name="_GoBack"/>
-      <w:bookmarkEnd w:id="0"/>
       <w:r>
         <w:t xml:space="preserve">In the following picture object </w:t>
       </w:r>
@@ -1872,7 +1870,7 @@
           <w:noProof/>
         </w:rPr>
         <w:drawing>
-          <wp:inline distT="0" distB="0" distL="0" distR="0" wp14:anchorId="5AB75D83" wp14:editId="478B5F2E">
+          <wp:inline distT="0" distB="0" distL="0" distR="0" wp14:anchorId="792BC1EF" wp14:editId="1EBBDA19">
             <wp:extent cx="1416685" cy="787400"/>
             <wp:effectExtent l="0" t="0" r="0" b="0"/>
             <wp:docPr id="14" name="Picture 14"/>
@@ -2030,7 +2028,7 @@
     </w:p>
     <w:p>
       <w:pPr>
-        <w:pStyle w:val="Heading4"/>
+        <w:pStyle w:val="Kop4"/>
       </w:pPr>
       <w:r>
         <w:t xml:space="preserve">Friend Declaration, in a </w:t>
@@ -2067,7 +2065,7 @@
           <w:noProof/>
         </w:rPr>
         <w:drawing>
-          <wp:inline distT="0" distB="0" distL="0" distR="0" wp14:anchorId="48CF3377" wp14:editId="4FF62835">
+          <wp:inline distT="0" distB="0" distL="0" distR="0" wp14:anchorId="27AAB6B1" wp14:editId="5B2F7453">
             <wp:extent cx="1691640" cy="808990"/>
             <wp:effectExtent l="0" t="0" r="0" b="0"/>
             <wp:docPr id="15" name="Picture 15"/>
@@ -2162,7 +2160,7 @@
           <w:noProof/>
         </w:rPr>
         <w:drawing>
-          <wp:inline distT="0" distB="0" distL="0" distR="0" wp14:anchorId="31715A23" wp14:editId="649BC53B">
+          <wp:inline distT="0" distB="0" distL="0" distR="0" wp14:anchorId="468E6DB1" wp14:editId="6112FB76">
             <wp:extent cx="1939925" cy="803275"/>
             <wp:effectExtent l="0" t="0" r="0" b="0"/>
             <wp:docPr id="16" name="Picture 16"/>
@@ -2278,7 +2276,7 @@
     </w:p>
     <w:p>
       <w:pPr>
-        <w:pStyle w:val="Heading4"/>
+        <w:pStyle w:val="Kop4"/>
       </w:pPr>
       <w:r>
         <w:t>Friend Declaration, Container is Friend</w:t>
@@ -2303,7 +2301,7 @@
           <w:noProof/>
         </w:rPr>
         <w:drawing>
-          <wp:inline distT="0" distB="0" distL="0" distR="0" wp14:anchorId="46EA6471" wp14:editId="291C0E21">
+          <wp:inline distT="0" distB="0" distL="0" distR="0" wp14:anchorId="3045C7BE" wp14:editId="000C90C1">
             <wp:extent cx="1089025" cy="1305560"/>
             <wp:effectExtent l="0" t="0" r="0" b="0"/>
             <wp:docPr id="5" name="Picture 5"/>
@@ -2395,7 +2393,7 @@
           <w:noProof/>
         </w:rPr>
         <w:drawing>
-          <wp:inline distT="0" distB="0" distL="0" distR="0" wp14:anchorId="3456E1FA" wp14:editId="0428136F">
+          <wp:inline distT="0" distB="0" distL="0" distR="0" wp14:anchorId="7D19EF96" wp14:editId="67094587">
             <wp:extent cx="1099185" cy="1294765"/>
             <wp:effectExtent l="0" t="0" r="0" b="0"/>
             <wp:docPr id="6" name="Picture 6"/>
@@ -2475,7 +2473,7 @@
     </w:p>
     <w:p>
       <w:pPr>
-        <w:pStyle w:val="Heading4"/>
+        <w:pStyle w:val="Kop4"/>
       </w:pPr>
       <w:r>
         <w:t>Friend Declaration, the Contained is Friend</w:t>
@@ -2483,15 +2481,7 @@
     </w:p>
     <w:p>
       <w:r>
-        <w:t xml:space="preserve">In the following </w:t>
-      </w:r>
-      <w:proofErr w:type="spellStart"/>
-      <w:r>
-        <w:t>picuture</w:t>
-      </w:r>
-      <w:proofErr w:type="spellEnd"/>
-      <w:r>
-        <w:t xml:space="preserve"> a related object is only displayed as the container of another object:</w:t>
+        <w:t>In the following picture a related object is only displayed as the container of another object:</w:t>
       </w:r>
     </w:p>
     <w:p>
@@ -2508,7 +2498,7 @@
           <w:noProof/>
         </w:rPr>
         <w:drawing>
-          <wp:inline distT="0" distB="0" distL="0" distR="0" wp14:anchorId="107E341D" wp14:editId="54A1E525">
+          <wp:inline distT="0" distB="0" distL="0" distR="0" wp14:anchorId="69BD3338" wp14:editId="1A62C9C2">
             <wp:extent cx="1089025" cy="1305560"/>
             <wp:effectExtent l="0" t="0" r="0" b="0"/>
             <wp:docPr id="7" name="Picture 7"/>
@@ -2603,7 +2593,7 @@
           <w:noProof/>
         </w:rPr>
         <w:drawing>
-          <wp:inline distT="0" distB="0" distL="0" distR="0" wp14:anchorId="61E0A783" wp14:editId="02873C16">
+          <wp:inline distT="0" distB="0" distL="0" distR="0" wp14:anchorId="5AE2C5DB" wp14:editId="48CD4D1B">
             <wp:extent cx="1168400" cy="1405890"/>
             <wp:effectExtent l="0" t="0" r="0" b="0"/>
             <wp:docPr id="8" name="Picture 8"/>
@@ -2696,7 +2686,7 @@
     </w:p>
     <w:p>
       <w:pPr>
-        <w:pStyle w:val="Heading4"/>
+        <w:pStyle w:val="Kop4"/>
       </w:pPr>
       <w:r>
         <w:t>Mutual Friendship Referential Notation</w:t>
@@ -2721,7 +2711,7 @@
           <w:noProof/>
         </w:rPr>
         <w:drawing>
-          <wp:inline distT="0" distB="0" distL="0" distR="0" wp14:anchorId="1918D643" wp14:editId="68E079A5">
+          <wp:inline distT="0" distB="0" distL="0" distR="0" wp14:anchorId="0713E9E4" wp14:editId="22008494">
             <wp:extent cx="2378710" cy="755650"/>
             <wp:effectExtent l="0" t="0" r="0" b="0"/>
             <wp:docPr id="9" name="Picture 9"/>
@@ -2773,7 +2763,7 @@
     </w:p>
     <w:p>
       <w:pPr>
-        <w:pStyle w:val="Heading4"/>
+        <w:pStyle w:val="Kop4"/>
       </w:pPr>
       <w:r>
         <w:t>Mutual Friendship Containment Notation</w:t>
@@ -2798,7 +2788,7 @@
           <w:noProof/>
         </w:rPr>
         <w:drawing>
-          <wp:inline distT="0" distB="0" distL="0" distR="0" wp14:anchorId="06A78D5B" wp14:editId="64E68A70">
+          <wp:inline distT="0" distB="0" distL="0" distR="0" wp14:anchorId="08EAF6D0" wp14:editId="390B4342">
             <wp:extent cx="1458595" cy="1691640"/>
             <wp:effectExtent l="0" t="0" r="0" b="0"/>
             <wp:docPr id="10" name="Picture 10"/>
@@ -2849,7 +2839,7 @@
     </w:p>
     <w:p>
       <w:pPr>
-        <w:pStyle w:val="Heading3"/>
+        <w:pStyle w:val="Kop3"/>
       </w:pPr>
       <w:r>
         <w:t>Notations of Private</w:t>
@@ -2862,7 +2852,7 @@
     </w:p>
     <w:p>
       <w:pPr>
-        <w:pStyle w:val="Heading4"/>
+        <w:pStyle w:val="Kop4"/>
       </w:pPr>
       <w:r>
         <w:t>Private in a Definition</w:t>
@@ -2887,7 +2877,7 @@
           <w:noProof/>
         </w:rPr>
         <w:drawing>
-          <wp:inline distT="0" distB="0" distL="0" distR="0" wp14:anchorId="7DE2712D" wp14:editId="731CBA9D">
+          <wp:inline distT="0" distB="0" distL="0" distR="0" wp14:anchorId="00200F93" wp14:editId="690230A6">
             <wp:extent cx="993775" cy="713740"/>
             <wp:effectExtent l="0" t="0" r="0" b="0"/>
             <wp:docPr id="17" name="Picture 17"/>
@@ -2973,7 +2963,7 @@
           <w:noProof/>
         </w:rPr>
         <w:drawing>
-          <wp:inline distT="0" distB="0" distL="0" distR="0" wp14:anchorId="30300F33" wp14:editId="3EC3DC3D">
+          <wp:inline distT="0" distB="0" distL="0" distR="0" wp14:anchorId="14113DA1" wp14:editId="74760BDF">
             <wp:extent cx="993775" cy="713740"/>
             <wp:effectExtent l="0" t="0" r="0" b="0"/>
             <wp:docPr id="18" name="Picture 18"/>
@@ -3045,7 +3035,7 @@
           <w:noProof/>
         </w:rPr>
         <w:drawing>
-          <wp:inline distT="0" distB="0" distL="0" distR="0" wp14:anchorId="7AE4D949" wp14:editId="3870D083">
+          <wp:inline distT="0" distB="0" distL="0" distR="0" wp14:anchorId="6FB267AA" wp14:editId="2A3FD620">
             <wp:extent cx="914400" cy="660400"/>
             <wp:effectExtent l="0" t="0" r="0" b="0"/>
             <wp:docPr id="19" name="Picture 19"/>
@@ -3097,7 +3087,7 @@
     </w:p>
     <w:p>
       <w:pPr>
-        <w:pStyle w:val="Heading4"/>
+        <w:pStyle w:val="Kop4"/>
       </w:pPr>
       <w:r>
         <w:t>Private in a Friend Reference</w:t>
@@ -3131,7 +3121,7 @@
           <w:noProof/>
         </w:rPr>
         <w:drawing>
-          <wp:inline distT="0" distB="0" distL="0" distR="0" wp14:anchorId="5AFC0954" wp14:editId="11FED042">
+          <wp:inline distT="0" distB="0" distL="0" distR="0" wp14:anchorId="6E065CB8" wp14:editId="051FE98C">
             <wp:extent cx="1009650" cy="687070"/>
             <wp:effectExtent l="0" t="0" r="0" b="0"/>
             <wp:docPr id="20" name="Picture 20"/>
@@ -3233,7 +3223,7 @@
           <w:noProof/>
         </w:rPr>
         <w:drawing>
-          <wp:inline distT="0" distB="0" distL="0" distR="0" wp14:anchorId="7788274D" wp14:editId="3D589F12">
+          <wp:inline distT="0" distB="0" distL="0" distR="0" wp14:anchorId="344F4626" wp14:editId="6042F2AC">
             <wp:extent cx="2933700" cy="1152525"/>
             <wp:effectExtent l="0" t="0" r="0" b="0"/>
             <wp:docPr id="21" name="Picture 21"/>
@@ -3356,7 +3346,7 @@
           <w:noProof/>
         </w:rPr>
         <w:drawing>
-          <wp:inline distT="0" distB="0" distL="0" distR="0" wp14:anchorId="0BDB572D" wp14:editId="78AC0075">
+          <wp:inline distT="0" distB="0" distL="0" distR="0" wp14:anchorId="0364ACA5" wp14:editId="483FE898">
             <wp:extent cx="3107690" cy="1210310"/>
             <wp:effectExtent l="0" t="0" r="0" b="0"/>
             <wp:docPr id="22" name="Picture 22"/>
@@ -3448,7 +3438,7 @@
     </w:p>
     <w:p>
       <w:pPr>
-        <w:pStyle w:val="Heading4"/>
+        <w:pStyle w:val="Kop4"/>
       </w:pPr>
       <w:r>
         <w:t xml:space="preserve">Private in a </w:t>
@@ -3505,7 +3495,7 @@
           <w:noProof/>
         </w:rPr>
         <w:drawing>
-          <wp:inline distT="0" distB="0" distL="0" distR="0" wp14:anchorId="799A81A9" wp14:editId="376D25A8">
+          <wp:inline distT="0" distB="0" distL="0" distR="0" wp14:anchorId="56CAE0F7" wp14:editId="40254417">
             <wp:extent cx="2684780" cy="1152525"/>
             <wp:effectExtent l="0" t="0" r="0" b="0"/>
             <wp:docPr id="23" name="Picture 23"/>
@@ -3624,7 +3614,7 @@
           <w:noProof/>
         </w:rPr>
         <w:drawing>
-          <wp:inline distT="0" distB="0" distL="0" distR="0" wp14:anchorId="714A8235" wp14:editId="527225D6">
+          <wp:inline distT="0" distB="0" distL="0" distR="0" wp14:anchorId="70B1F075" wp14:editId="7562AAFE">
             <wp:extent cx="2251710" cy="972820"/>
             <wp:effectExtent l="0" t="0" r="0" b="0"/>
             <wp:docPr id="24" name="Picture 24"/>
@@ -3676,7 +3666,7 @@
     </w:p>
     <w:p>
       <w:pPr>
-        <w:pStyle w:val="Heading3"/>
+        <w:pStyle w:val="Kop3"/>
       </w:pPr>
       <w:r>
         <w:t>Friend Declarations in Instances</w:t>
@@ -3761,7 +3751,7 @@
     </w:p>
     <w:p>
       <w:pPr>
-        <w:pStyle w:val="Heading4"/>
+        <w:pStyle w:val="Kop4"/>
       </w:pPr>
       <w:r>
         <w:t xml:space="preserve">In a </w:t>
@@ -3787,7 +3777,7 @@
           <w:noProof/>
         </w:rPr>
         <w:drawing>
-          <wp:inline distT="0" distB="0" distL="0" distR="0" wp14:anchorId="144F5062" wp14:editId="41CB73FA">
+          <wp:inline distT="0" distB="0" distL="0" distR="0" wp14:anchorId="6546C117" wp14:editId="666A8212">
             <wp:extent cx="3874135" cy="1680845"/>
             <wp:effectExtent l="0" t="0" r="0" b="0"/>
             <wp:docPr id="25" name="Picture 25"/>
@@ -3867,7 +3857,7 @@
     </w:p>
     <w:p>
       <w:pPr>
-        <w:pStyle w:val="Heading4"/>
+        <w:pStyle w:val="Kop4"/>
       </w:pPr>
       <w:r>
         <w:t xml:space="preserve">In a </w:t>
@@ -3916,7 +3906,7 @@
           <w:noProof/>
         </w:rPr>
         <w:drawing>
-          <wp:inline distT="0" distB="0" distL="0" distR="0" wp14:anchorId="352D1663" wp14:editId="1DC0A244">
+          <wp:inline distT="0" distB="0" distL="0" distR="0" wp14:anchorId="1F0CC9E7" wp14:editId="48AA62D5">
             <wp:extent cx="3905885" cy="1955800"/>
             <wp:effectExtent l="0" t="0" r="0" b="0"/>
             <wp:docPr id="26" name="Picture 26"/>
@@ -3973,7 +3963,7 @@
     </w:p>
     <w:p>
       <w:pPr>
-        <w:pStyle w:val="Heading4"/>
+        <w:pStyle w:val="Kop4"/>
       </w:pPr>
       <w:r>
         <w:t>Container is Friend</w:t>
@@ -4028,7 +4018,7 @@
           <w:noProof/>
         </w:rPr>
         <w:drawing>
-          <wp:inline distT="0" distB="0" distL="0" distR="0" wp14:anchorId="021DDD6E" wp14:editId="4EC46674">
+          <wp:inline distT="0" distB="0" distL="0" distR="0" wp14:anchorId="4B9E5CE5" wp14:editId="155E9D07">
             <wp:extent cx="3848100" cy="1765300"/>
             <wp:effectExtent l="0" t="0" r="0" b="0"/>
             <wp:docPr id="27" name="Picture 27"/>
@@ -4089,7 +4079,7 @@
     </w:p>
     <w:p>
       <w:pPr>
-        <w:pStyle w:val="Heading4"/>
+        <w:pStyle w:val="Kop4"/>
       </w:pPr>
       <w:r>
         <w:t>The Contained is Friend</w:t>
@@ -4144,7 +4134,7 @@
           <w:noProof/>
         </w:rPr>
         <w:drawing>
-          <wp:inline distT="0" distB="0" distL="0" distR="0" wp14:anchorId="5F9B5166" wp14:editId="648E9E0E">
+          <wp:inline distT="0" distB="0" distL="0" distR="0" wp14:anchorId="69BAD53B" wp14:editId="3F932169">
             <wp:extent cx="3832225" cy="1950085"/>
             <wp:effectExtent l="0" t="0" r="0" b="0"/>
             <wp:docPr id="28" name="Picture 28"/>
@@ -4228,6 +4218,7 @@
         <w:t>is both a definition and a reference at the same time.</w:t>
       </w:r>
     </w:p>
+    <w:p/>
     <w:p>
       <w:r>
         <w:rPr>
@@ -4360,7 +4351,7 @@
     </w:p>
     <w:p>
       <w:pPr>
-        <w:pStyle w:val="Heading4"/>
+        <w:pStyle w:val="Kop4"/>
       </w:pPr>
       <w:r>
         <w:t>Loose Ideas</w:t>
@@ -4368,7 +4359,7 @@
     </w:p>
     <w:p>
       <w:pPr>
-        <w:pStyle w:val="Heading5"/>
+        <w:pStyle w:val="Kop5"/>
       </w:pPr>
       <w:r>
         <w:t xml:space="preserve">Objects Take Over Class Access </w:t>
@@ -4420,13 +4411,13 @@
     </w:p>
     <w:p>
       <w:pPr>
-        <w:pStyle w:val="Heading3"/>
-      </w:pPr>
-      <w:bookmarkStart w:id="1" w:name="_Hlk40912342"/>
+        <w:pStyle w:val="Kop3"/>
+      </w:pPr>
+      <w:bookmarkStart w:id="0" w:name="_Hlk40912342"/>
       <w:r>
         <w:t>Public &amp; Friend Connections</w:t>
       </w:r>
-      <w:bookmarkEnd w:id="1"/>
+      <w:bookmarkEnd w:id="0"/>
     </w:p>
     <w:p>
       <w:r>
@@ -4462,7 +4453,7 @@
           <w:noProof/>
         </w:rPr>
         <w:drawing>
-          <wp:inline distT="0" distB="0" distL="0" distR="0" wp14:anchorId="5F1AE93A" wp14:editId="26724FAE">
+          <wp:inline distT="0" distB="0" distL="0" distR="0" wp14:anchorId="0A757EFB" wp14:editId="589521BF">
             <wp:extent cx="1677670" cy="850900"/>
             <wp:effectExtent l="0" t="0" r="0" b="0"/>
             <wp:docPr id="29" name="Picture 29"/>
@@ -4529,7 +4520,7 @@
     </w:p>
     <w:p>
       <w:pPr>
-        <w:pStyle w:val="Heading4"/>
+        <w:pStyle w:val="Kop4"/>
       </w:pPr>
       <w:r>
         <w:t>Public Get Connection</w:t>
@@ -4563,7 +4554,7 @@
           <w:noProof/>
         </w:rPr>
         <w:drawing>
-          <wp:inline distT="0" distB="0" distL="0" distR="0" wp14:anchorId="0A67987C" wp14:editId="43519175">
+          <wp:inline distT="0" distB="0" distL="0" distR="0" wp14:anchorId="6C3C8FEC" wp14:editId="6A6A5462">
             <wp:extent cx="1677670" cy="850900"/>
             <wp:effectExtent l="0" t="0" r="0" b="0"/>
             <wp:docPr id="30" name="Picture 30"/>
@@ -4634,7 +4625,7 @@
     </w:p>
     <w:p>
       <w:pPr>
-        <w:pStyle w:val="Heading4"/>
+        <w:pStyle w:val="Kop4"/>
       </w:pPr>
       <w:r>
         <w:t>Public Set Connection</w:t>
@@ -4668,7 +4659,7 @@
           <w:noProof/>
         </w:rPr>
         <w:drawing>
-          <wp:inline distT="0" distB="0" distL="0" distR="0" wp14:anchorId="2B460920" wp14:editId="38D8DF60">
+          <wp:inline distT="0" distB="0" distL="0" distR="0" wp14:anchorId="0C3412FD" wp14:editId="44C93027">
             <wp:extent cx="1448435" cy="697865"/>
             <wp:effectExtent l="0" t="0" r="0" b="0"/>
             <wp:docPr id="31" name="Picture 31"/>
@@ -4738,7 +4729,7 @@
     </w:p>
     <w:p>
       <w:pPr>
-        <w:pStyle w:val="Heading4"/>
+        <w:pStyle w:val="Kop4"/>
       </w:pPr>
       <w:r>
         <w:t>Friend Connection</w:t>
@@ -4772,7 +4763,7 @@
           <w:noProof/>
         </w:rPr>
         <w:drawing>
-          <wp:inline distT="0" distB="0" distL="0" distR="0" wp14:anchorId="72FE3C0A" wp14:editId="1E52477E">
+          <wp:inline distT="0" distB="0" distL="0" distR="0" wp14:anchorId="75492381" wp14:editId="11E3F5D1">
             <wp:extent cx="2531745" cy="1030605"/>
             <wp:effectExtent l="0" t="0" r="0" b="0"/>
             <wp:docPr id="32" name="Picture 32"/>
@@ -4854,7 +4845,7 @@
           <w:noProof/>
         </w:rPr>
         <w:drawing>
-          <wp:inline distT="0" distB="0" distL="0" distR="0" wp14:anchorId="558D69FD" wp14:editId="2D27F81C">
+          <wp:inline distT="0" distB="0" distL="0" distR="0" wp14:anchorId="715A0068" wp14:editId="24CE7970">
             <wp:extent cx="2526665" cy="1221105"/>
             <wp:effectExtent l="0" t="0" r="0" b="0"/>
             <wp:docPr id="33" name="Picture 33"/>
@@ -4905,7 +4896,7 @@
     </w:p>
     <w:p>
       <w:pPr>
-        <w:pStyle w:val="Heading4"/>
+        <w:pStyle w:val="Kop4"/>
       </w:pPr>
       <w:r>
         <w:t>Friend Declaration, Connector and Connection</w:t>
@@ -4953,7 +4944,7 @@
           <w:noProof/>
         </w:rPr>
         <w:drawing>
-          <wp:inline distT="0" distB="0" distL="0" distR="0" wp14:anchorId="716624E8" wp14:editId="76A2D735">
+          <wp:inline distT="0" distB="0" distL="0" distR="0" wp14:anchorId="201587A5" wp14:editId="75018321">
             <wp:extent cx="4445000" cy="2404745"/>
             <wp:effectExtent l="0" t="0" r="0" b="0"/>
             <wp:docPr id="34" name="Picture 34"/>
@@ -5111,7 +5102,7 @@
           <w:noProof/>
         </w:rPr>
         <w:drawing>
-          <wp:inline distT="0" distB="0" distL="0" distR="0" wp14:anchorId="60270111" wp14:editId="5360C9E8">
+          <wp:inline distT="0" distB="0" distL="0" distR="0" wp14:anchorId="5610800C" wp14:editId="520D3E53">
             <wp:extent cx="4445000" cy="2388870"/>
             <wp:effectExtent l="0" t="0" r="0" b="0"/>
             <wp:docPr id="35" name="Picture 35"/>
@@ -5216,7 +5207,7 @@
     </w:p>
     <w:p>
       <w:pPr>
-        <w:pStyle w:val="Heading4"/>
+        <w:pStyle w:val="Kop4"/>
       </w:pPr>
       <w:r>
         <w:t>Friend Get Connection</w:t>
@@ -5265,7 +5256,7 @@
           <w:noProof/>
         </w:rPr>
         <w:drawing>
-          <wp:inline distT="0" distB="0" distL="0" distR="0" wp14:anchorId="432EB63A" wp14:editId="7211ACF4">
+          <wp:inline distT="0" distB="0" distL="0" distR="0" wp14:anchorId="611CDA8E" wp14:editId="2AF962B6">
             <wp:extent cx="2108835" cy="1099185"/>
             <wp:effectExtent l="0" t="0" r="0" b="0"/>
             <wp:docPr id="36" name="Picture 36"/>
@@ -5317,7 +5308,7 @@
     </w:p>
     <w:p>
       <w:pPr>
-        <w:pStyle w:val="Heading4"/>
+        <w:pStyle w:val="Kop4"/>
       </w:pPr>
       <w:r>
         <w:t>Friend Set Connection</w:t>
@@ -5363,7 +5354,7 @@
           <w:noProof/>
         </w:rPr>
         <w:drawing>
-          <wp:inline distT="0" distB="0" distL="0" distR="0" wp14:anchorId="2B24FD56" wp14:editId="451786E9">
+          <wp:inline distT="0" distB="0" distL="0" distR="0" wp14:anchorId="3C4CB3E3" wp14:editId="659DE826">
             <wp:extent cx="1971675" cy="1337310"/>
             <wp:effectExtent l="0" t="0" r="0" b="0"/>
             <wp:docPr id="37" name="Picture 37"/>
@@ -5414,7 +5405,7 @@
     </w:p>
     <w:p>
       <w:pPr>
-        <w:pStyle w:val="Heading4"/>
+        <w:pStyle w:val="Kop4"/>
       </w:pPr>
       <w:r>
         <w:t>Loose Ideas about Public &amp; Friend Connections</w:t>
@@ -5422,20 +5413,18 @@
     </w:p>
     <w:p>
       <w:r>
-        <w:t xml:space="preserve">&lt; Remembering, that the access connector stays visible has to be </w:t>
-      </w:r>
-      <w:proofErr w:type="spellStart"/>
-      <w:r>
-        <w:t>adressed</w:t>
-      </w:r>
-      <w:proofErr w:type="spellEnd"/>
-      <w:r>
-        <w:t xml:space="preserve"> in a single section and these explanations should not be bothered with that. &gt;</w:t>
-      </w:r>
-    </w:p>
-    <w:p>
-      <w:pPr>
-        <w:pStyle w:val="Heading3"/>
+        <w:t>&lt; Remembering, that the access connector stays visible has to be ad</w:t>
+      </w:r>
+      <w:r>
+        <w:t>d</w:t>
+      </w:r>
+      <w:r>
+        <w:t>ressed in a single section and these explanations should not be bothered with that. &gt;</w:t>
+      </w:r>
+    </w:p>
+    <w:p>
+      <w:pPr>
+        <w:pStyle w:val="Kop3"/>
       </w:pPr>
       <w:r>
         <w:t>Access Controlling Aspects</w:t>
@@ -5627,14 +5616,24 @@
       <w:r>
         <w:t xml:space="preserve">- </w:t>
       </w:r>
-      <w:proofErr w:type="spellStart"/>
-      <w:r>
-        <w:rPr>
-          <w:rStyle w:val="CodeChar"/>
-        </w:rPr>
-        <w:t>Existance</w:t>
-      </w:r>
-      <w:proofErr w:type="spellEnd"/>
+      <w:r>
+        <w:rPr>
+          <w:rStyle w:val="CodeChar"/>
+        </w:rPr>
+        <w:t>Exist</w:t>
+      </w:r>
+      <w:r>
+        <w:rPr>
+          <w:rStyle w:val="CodeChar"/>
+        </w:rPr>
+        <w:t>e</w:t>
+      </w:r>
+      <w:r>
+        <w:rPr>
+          <w:rStyle w:val="CodeChar"/>
+        </w:rPr>
+        <w:t>nce</w:t>
+      </w:r>
     </w:p>
     <w:p>
       <w:pPr>
@@ -5693,7 +5692,7 @@
     </w:p>
     <w:p>
       <w:pPr>
-        <w:pStyle w:val="Heading3"/>
+        <w:pStyle w:val="Kop3"/>
       </w:pPr>
       <w:r>
         <w:t>Object-Bound, Reference-Bound &amp; Access Control</w:t>
@@ -5724,7 +5723,7 @@
     </w:p>
     <w:p>
       <w:pPr>
-        <w:pStyle w:val="Heading4"/>
+        <w:pStyle w:val="Kop4"/>
       </w:pPr>
       <w:r>
         <w:t>Key Example: Value Get</w:t>
@@ -5847,7 +5846,7 @@
     </w:p>
     <w:p>
       <w:pPr>
-        <w:pStyle w:val="Heading4"/>
+        <w:pStyle w:val="Kop4"/>
       </w:pPr>
       <w:r>
         <w:t>Another Example: Use As Class</w:t>
@@ -5929,7 +5928,7 @@
     </w:p>
     <w:p>
       <w:pPr>
-        <w:pStyle w:val="Heading4"/>
+        <w:pStyle w:val="Kop4"/>
       </w:pPr>
       <w:r>
         <w:t>Object-Bound Access Control</w:t>
@@ -5961,7 +5960,7 @@
     </w:p>
     <w:p>
       <w:pPr>
-        <w:pStyle w:val="Heading4"/>
+        <w:pStyle w:val="Kop4"/>
       </w:pPr>
       <w:r>
         <w:t>Reference can Access Control Object-Bound</w:t>
@@ -5983,7 +5982,7 @@
     </w:p>
     <w:p>
       <w:pPr>
-        <w:pStyle w:val="Heading4"/>
+        <w:pStyle w:val="Kop4"/>
       </w:pPr>
       <w:r>
         <w:t>Object has Access to its Privates</w:t>
@@ -6001,7 +6000,7 @@
     </w:p>
     <w:p>
       <w:pPr>
-        <w:pStyle w:val="Heading3"/>
+        <w:pStyle w:val="Kop3"/>
       </w:pPr>
       <w:r>
         <w:t>Assignment between Friend Members</w:t>
@@ -6035,7 +6034,7 @@
           <w:noProof/>
         </w:rPr>
         <w:drawing>
-          <wp:inline distT="0" distB="0" distL="0" distR="0" wp14:anchorId="4FE486A0" wp14:editId="0D0D839E">
+          <wp:inline distT="0" distB="0" distL="0" distR="0" wp14:anchorId="75DFEE17" wp14:editId="2ABDE4F6">
             <wp:extent cx="3060065" cy="1950085"/>
             <wp:effectExtent l="0" t="0" r="0" b="0"/>
             <wp:docPr id="38" name="Picture 38"/>
@@ -6124,7 +6123,7 @@
           <w:noProof/>
         </w:rPr>
         <w:drawing>
-          <wp:inline distT="0" distB="0" distL="0" distR="0" wp14:anchorId="5A7EEF8E" wp14:editId="52B90C67">
+          <wp:inline distT="0" distB="0" distL="0" distR="0" wp14:anchorId="52058DE7" wp14:editId="3A21BD45">
             <wp:extent cx="3129280" cy="2008505"/>
             <wp:effectExtent l="0" t="0" r="6350" b="0"/>
             <wp:docPr id="39" name="Picture 39"/>
@@ -6254,7 +6253,7 @@
     </w:p>
     <w:p>
       <w:pPr>
-        <w:pStyle w:val="Heading3"/>
+        <w:pStyle w:val="Kop3"/>
       </w:pPr>
       <w:r>
         <w:t>Friend = Wavy Line</w:t>
@@ -6298,7 +6297,7 @@
           <w:noProof/>
         </w:rPr>
         <w:drawing>
-          <wp:inline distT="0" distB="0" distL="0" distR="0" wp14:anchorId="5339FC54" wp14:editId="72920A97">
+          <wp:inline distT="0" distB="0" distL="0" distR="0" wp14:anchorId="3B66DE8D" wp14:editId="7474A2EF">
             <wp:extent cx="454660" cy="327660"/>
             <wp:effectExtent l="0" t="0" r="0" b="0"/>
             <wp:docPr id="40" name="Picture 40"/>
@@ -6354,7 +6353,7 @@
           <w:noProof/>
         </w:rPr>
         <w:drawing>
-          <wp:inline distT="0" distB="0" distL="0" distR="0" wp14:anchorId="67AD2828" wp14:editId="78EA768C">
+          <wp:inline distT="0" distB="0" distL="0" distR="0" wp14:anchorId="399B9140" wp14:editId="202029C8">
             <wp:extent cx="454660" cy="332740"/>
             <wp:effectExtent l="0" t="0" r="0" b="0"/>
             <wp:docPr id="41" name="Picture 41"/>
@@ -6410,7 +6409,7 @@
           <w:noProof/>
         </w:rPr>
         <w:drawing>
-          <wp:inline distT="0" distB="0" distL="0" distR="0" wp14:anchorId="55D2C7E7" wp14:editId="124BCA41">
+          <wp:inline distT="0" distB="0" distL="0" distR="0" wp14:anchorId="0CEF95DB" wp14:editId="5E54AEE0">
             <wp:extent cx="459740" cy="343535"/>
             <wp:effectExtent l="0" t="0" r="0" b="0"/>
             <wp:docPr id="42" name="Picture 42"/>
@@ -6577,7 +6576,7 @@
 </file>
 
 <file path=word/numbering.xml><?xml version="1.0" encoding="utf-8"?>
-<w:numbering xmlns:wpc="http://schemas.microsoft.com/office/word/2010/wordprocessingCanvas" xmlns:cx="http://schemas.microsoft.com/office/drawing/2014/chartex" xmlns:cx1="http://schemas.microsoft.com/office/drawing/2015/9/8/chartex" xmlns:cx2="http://schemas.microsoft.com/office/drawing/2015/10/21/chartex" xmlns:cx3="http://schemas.microsoft.com/office/drawing/2016/5/9/chartex" xmlns:cx4="http://schemas.microsoft.com/office/drawing/2016/5/10/chartex" xmlns:cx5="http://schemas.microsoft.com/office/drawing/2016/5/11/chartex" xmlns:cx6="http://schemas.microsoft.com/office/drawing/2016/5/12/chartex" xmlns:cx7="http://schemas.microsoft.com/office/drawing/2016/5/13/chartex" xmlns:cx8="http://schemas.microsoft.com/office/drawing/2016/5/14/chartex" xmlns:mc="http://schemas.openxmlformats.org/markup-compatibility/2006" xmlns:aink="http://schemas.microsoft.com/office/drawing/2016/ink" xmlns:am3d="http://schemas.microsoft.com/office/drawing/2017/model3d" xmlns:o="urn:schemas-microsoft-com:office:office" xmlns:r="http://schemas.openxmlformats.org/officeDocument/2006/relationships" xmlns:m="http://schemas.openxmlformats.org/officeDocument/2006/math" xmlns:v="urn:schemas-microsoft-com:vml" xmlns:wp14="http://schemas.microsoft.com/office/word/2010/wordprocessingDrawing" xmlns:wp="http://schemas.openxmlformats.org/drawingml/2006/wordprocessingDrawing" xmlns:w10="urn:schemas-microsoft-com:office:word" xmlns:w="http://schemas.openxmlformats.org/wordprocessingml/2006/main" xmlns:w14="http://schemas.microsoft.com/office/word/2010/wordml" xmlns:w15="http://schemas.microsoft.com/office/word/2012/wordml" xmlns:w16cid="http://schemas.microsoft.com/office/word/2016/wordml/cid" xmlns:w16se="http://schemas.microsoft.com/office/word/2015/wordml/symex" xmlns:wpg="http://schemas.microsoft.com/office/word/2010/wordprocessingGroup" xmlns:wpi="http://schemas.microsoft.com/office/word/2010/wordprocessingInk" xmlns:wne="http://schemas.microsoft.com/office/word/2006/wordml" xmlns:wps="http://schemas.microsoft.com/office/word/2010/wordprocessingShape" mc:Ignorable="w14 w15 w16se w16cid wp14">
+<w:numbering xmlns:wpc="http://schemas.microsoft.com/office/word/2010/wordprocessingCanvas" xmlns:cx="http://schemas.microsoft.com/office/drawing/2014/chartex" xmlns:cx1="http://schemas.microsoft.com/office/drawing/2015/9/8/chartex" xmlns:cx2="http://schemas.microsoft.com/office/drawing/2015/10/21/chartex" xmlns:cx3="http://schemas.microsoft.com/office/drawing/2016/5/9/chartex" xmlns:cx4="http://schemas.microsoft.com/office/drawing/2016/5/10/chartex" xmlns:cx5="http://schemas.microsoft.com/office/drawing/2016/5/11/chartex" xmlns:cx6="http://schemas.microsoft.com/office/drawing/2016/5/12/chartex" xmlns:cx7="http://schemas.microsoft.com/office/drawing/2016/5/13/chartex" xmlns:cx8="http://schemas.microsoft.com/office/drawing/2016/5/14/chartex" xmlns:mc="http://schemas.openxmlformats.org/markup-compatibility/2006" xmlns:aink="http://schemas.microsoft.com/office/drawing/2016/ink" xmlns:am3d="http://schemas.microsoft.com/office/drawing/2017/model3d" xmlns:o="urn:schemas-microsoft-com:office:office" xmlns:r="http://schemas.openxmlformats.org/officeDocument/2006/relationships" xmlns:m="http://schemas.openxmlformats.org/officeDocument/2006/math" xmlns:v="urn:schemas-microsoft-com:vml" xmlns:wp14="http://schemas.microsoft.com/office/word/2010/wordprocessingDrawing" xmlns:wp="http://schemas.openxmlformats.org/drawingml/2006/wordprocessingDrawing" xmlns:w10="urn:schemas-microsoft-com:office:word" xmlns:w="http://schemas.openxmlformats.org/wordprocessingml/2006/main" xmlns:w14="http://schemas.microsoft.com/office/word/2010/wordml" xmlns:w15="http://schemas.microsoft.com/office/word/2012/wordml" xmlns:w16cex="http://schemas.microsoft.com/office/word/2018/wordml/cex" xmlns:w16cid="http://schemas.microsoft.com/office/word/2016/wordml/cid" xmlns:w16="http://schemas.microsoft.com/office/word/2018/wordml" xmlns:w16se="http://schemas.microsoft.com/office/word/2015/wordml/symex" xmlns:wpg="http://schemas.microsoft.com/office/word/2010/wordprocessingGroup" xmlns:wpi="http://schemas.microsoft.com/office/word/2010/wordprocessingInk" xmlns:wne="http://schemas.microsoft.com/office/word/2006/wordml" xmlns:wps="http://schemas.microsoft.com/office/word/2010/wordprocessingShape" mc:Ignorable="w14 w15 w16se w16cid w16 w16cex wp14">
   <w:abstractNum w:abstractNumId="0" w15:restartNumberingAfterBreak="0">
     <w:nsid w:val="FFFFFF7C"/>
     <w:multiLevelType w:val="singleLevel"/>
@@ -6940,7 +6939,7 @@
 </file>
 
 <file path=word/styles.xml><?xml version="1.0" encoding="utf-8"?>
-<w:styles xmlns:mc="http://schemas.openxmlformats.org/markup-compatibility/2006" xmlns:r="http://schemas.openxmlformats.org/officeDocument/2006/relationships" xmlns:w="http://schemas.openxmlformats.org/wordprocessingml/2006/main" xmlns:w14="http://schemas.microsoft.com/office/word/2010/wordml" xmlns:w15="http://schemas.microsoft.com/office/word/2012/wordml" xmlns:w16cid="http://schemas.microsoft.com/office/word/2016/wordml/cid" xmlns:w16se="http://schemas.microsoft.com/office/word/2015/wordml/symex" mc:Ignorable="w14 w15 w16se w16cid">
+<w:styles xmlns:mc="http://schemas.openxmlformats.org/markup-compatibility/2006" xmlns:r="http://schemas.openxmlformats.org/officeDocument/2006/relationships" xmlns:w="http://schemas.openxmlformats.org/wordprocessingml/2006/main" xmlns:w14="http://schemas.microsoft.com/office/word/2010/wordml" xmlns:w15="http://schemas.microsoft.com/office/word/2012/wordml" xmlns:w16cex="http://schemas.microsoft.com/office/word/2018/wordml/cex" xmlns:w16cid="http://schemas.microsoft.com/office/word/2016/wordml/cid" xmlns:w16="http://schemas.microsoft.com/office/word/2018/wordml" xmlns:w16se="http://schemas.microsoft.com/office/word/2015/wordml/symex" mc:Ignorable="w14 w15 w16se w16cid w16 w16cex">
   <w:docDefaults>
     <w:rPrDefault>
       <w:rPr>
@@ -7328,7 +7327,7 @@
     <w:lsdException w:name="Unresolved Mention" w:semiHidden="1" w:unhideWhenUsed="1"/>
     <w:lsdException w:name="Smart Link" w:semiHidden="1" w:unhideWhenUsed="1"/>
   </w:latentStyles>
-  <w:style w:type="paragraph" w:default="1" w:styleId="Normal">
+  <w:style w:type="paragraph" w:default="1" w:styleId="Standaard">
     <w:name w:val="Normal"/>
     <w:qFormat/>
     <w:rsid w:val="0096701E"/>
@@ -7340,10 +7339,10 @@
       <w:szCs w:val="26"/>
     </w:rPr>
   </w:style>
-  <w:style w:type="paragraph" w:styleId="Heading1">
+  <w:style w:type="paragraph" w:styleId="Kop1">
     <w:name w:val="heading 1"/>
-    <w:basedOn w:val="Normal"/>
-    <w:next w:val="Normal"/>
+    <w:basedOn w:val="Standaard"/>
+    <w:next w:val="Standaard"/>
     <w:qFormat/>
     <w:rsid w:val="003271FC"/>
     <w:pPr>
@@ -7361,10 +7360,10 @@
       <w:szCs w:val="36"/>
     </w:rPr>
   </w:style>
-  <w:style w:type="paragraph" w:styleId="Heading2">
+  <w:style w:type="paragraph" w:styleId="Kop2">
     <w:name w:val="heading 2"/>
-    <w:basedOn w:val="Normal"/>
-    <w:next w:val="Normal"/>
+    <w:basedOn w:val="Standaard"/>
+    <w:next w:val="Standaard"/>
     <w:qFormat/>
     <w:rsid w:val="003271FC"/>
     <w:pPr>
@@ -7382,10 +7381,10 @@
       <w:szCs w:val="28"/>
     </w:rPr>
   </w:style>
-  <w:style w:type="paragraph" w:styleId="Heading3">
+  <w:style w:type="paragraph" w:styleId="Kop3">
     <w:name w:val="heading 3"/>
-    <w:basedOn w:val="Normal"/>
-    <w:next w:val="Normal"/>
+    <w:basedOn w:val="Standaard"/>
+    <w:next w:val="Standaard"/>
     <w:qFormat/>
     <w:rsid w:val="003A7BC4"/>
     <w:pPr>
@@ -7402,11 +7401,11 @@
       <w:szCs w:val="24"/>
     </w:rPr>
   </w:style>
-  <w:style w:type="paragraph" w:styleId="Heading4">
+  <w:style w:type="paragraph" w:styleId="Kop4">
     <w:name w:val="heading 4"/>
-    <w:basedOn w:val="Normal"/>
-    <w:next w:val="Normal"/>
-    <w:link w:val="Heading4Char"/>
+    <w:basedOn w:val="Standaard"/>
+    <w:next w:val="Standaard"/>
+    <w:link w:val="Kop4Char"/>
     <w:qFormat/>
     <w:rsid w:val="00DE42D3"/>
     <w:pPr>
@@ -7420,10 +7419,10 @@
       <w:szCs w:val="28"/>
     </w:rPr>
   </w:style>
-  <w:style w:type="paragraph" w:styleId="Heading5">
+  <w:style w:type="paragraph" w:styleId="Kop5">
     <w:name w:val="heading 5"/>
-    <w:basedOn w:val="Normal"/>
-    <w:next w:val="Normal"/>
+    <w:basedOn w:val="Standaard"/>
+    <w:next w:val="Standaard"/>
     <w:qFormat/>
     <w:rsid w:val="00ED7B4A"/>
     <w:pPr>
@@ -7436,10 +7435,10 @@
       <w:iCs/>
     </w:rPr>
   </w:style>
-  <w:style w:type="paragraph" w:styleId="Heading6">
+  <w:style w:type="paragraph" w:styleId="Kop6">
     <w:name w:val="heading 6"/>
-    <w:basedOn w:val="Normal"/>
-    <w:next w:val="Normal"/>
+    <w:basedOn w:val="Standaard"/>
+    <w:next w:val="Standaard"/>
     <w:qFormat/>
     <w:rsid w:val="002F000E"/>
     <w:pPr>
@@ -7454,10 +7453,10 @@
       <w:szCs w:val="22"/>
     </w:rPr>
   </w:style>
-  <w:style w:type="paragraph" w:styleId="Heading7">
+  <w:style w:type="paragraph" w:styleId="Kop7">
     <w:name w:val="heading 7"/>
-    <w:basedOn w:val="Normal"/>
-    <w:next w:val="Normal"/>
+    <w:basedOn w:val="Standaard"/>
+    <w:next w:val="Standaard"/>
     <w:qFormat/>
     <w:rsid w:val="007C770E"/>
     <w:pPr>
@@ -7470,10 +7469,10 @@
       <w:szCs w:val="24"/>
     </w:rPr>
   </w:style>
-  <w:style w:type="paragraph" w:styleId="Heading8">
+  <w:style w:type="paragraph" w:styleId="Kop8">
     <w:name w:val="heading 8"/>
-    <w:basedOn w:val="Normal"/>
-    <w:next w:val="Normal"/>
+    <w:basedOn w:val="Standaard"/>
+    <w:next w:val="Standaard"/>
     <w:qFormat/>
     <w:rsid w:val="007C770E"/>
     <w:pPr>
@@ -7488,13 +7487,13 @@
       <w:szCs w:val="24"/>
     </w:rPr>
   </w:style>
-  <w:style w:type="character" w:default="1" w:styleId="DefaultParagraphFont">
+  <w:style w:type="character" w:default="1" w:styleId="Standaardalinea-lettertype">
     <w:name w:val="Default Paragraph Font"/>
     <w:uiPriority w:val="1"/>
     <w:semiHidden/>
     <w:unhideWhenUsed/>
   </w:style>
-  <w:style w:type="table" w:default="1" w:styleId="TableNormal">
+  <w:style w:type="table" w:default="1" w:styleId="Standaardtabel">
     <w:name w:val="Normal Table"/>
     <w:uiPriority w:val="99"/>
     <w:semiHidden/>
@@ -7509,7 +7508,7 @@
       </w:tblCellMar>
     </w:tblPr>
   </w:style>
-  <w:style w:type="numbering" w:default="1" w:styleId="NoList">
+  <w:style w:type="numbering" w:default="1" w:styleId="Geenlijst">
     <w:name w:val="No List"/>
     <w:uiPriority w:val="99"/>
     <w:semiHidden/>
@@ -7524,7 +7523,7 @@
   </w:style>
   <w:style w:type="paragraph" w:customStyle="1" w:styleId="AuthoringDetails">
     <w:name w:val="Authoring Details"/>
-    <w:basedOn w:val="Normal"/>
+    <w:basedOn w:val="Standaard"/>
     <w:rsid w:val="007E7FC4"/>
     <w:rPr>
       <w:i/>
@@ -7532,9 +7531,9 @@
       <w:lang w:val="nl-NL"/>
     </w:rPr>
   </w:style>
-  <w:style w:type="table" w:styleId="TableGrid">
+  <w:style w:type="table" w:styleId="Tabelraster">
     <w:name w:val="Table Grid"/>
-    <w:basedOn w:val="TableNormal"/>
+    <w:basedOn w:val="Standaardtabel"/>
     <w:rsid w:val="003271FC"/>
     <w:pPr>
       <w:jc w:val="both"/>
@@ -7550,9 +7549,9 @@
       </w:tblBorders>
     </w:tblPr>
   </w:style>
-  <w:style w:type="paragraph" w:styleId="DocumentMap">
+  <w:style w:type="paragraph" w:styleId="Documentstructuur">
     <w:name w:val="Document Map"/>
-    <w:basedOn w:val="Normal"/>
+    <w:basedOn w:val="Standaard"/>
     <w:rsid w:val="005E096C"/>
     <w:pPr>
       <w:shd w:val="clear" w:color="auto" w:fill="000080"/>
@@ -7562,9 +7561,9 @@
       <w:sz w:val="16"/>
     </w:rPr>
   </w:style>
-  <w:style w:type="paragraph" w:styleId="BalloonText">
+  <w:style w:type="paragraph" w:styleId="Ballontekst">
     <w:name w:val="Balloon Text"/>
-    <w:basedOn w:val="Normal"/>
+    <w:basedOn w:val="Standaard"/>
     <w:rsid w:val="00954D31"/>
     <w:rPr>
       <w:rFonts w:cs="Tahoma"/>
@@ -7572,10 +7571,10 @@
       <w:szCs w:val="16"/>
     </w:rPr>
   </w:style>
-  <w:style w:type="paragraph" w:styleId="Caption">
+  <w:style w:type="paragraph" w:styleId="Bijschrift">
     <w:name w:val="caption"/>
-    <w:basedOn w:val="Normal"/>
-    <w:next w:val="Normal"/>
+    <w:basedOn w:val="Standaard"/>
+    <w:next w:val="Standaard"/>
     <w:qFormat/>
     <w:rsid w:val="00954D31"/>
     <w:pPr>
@@ -7587,7 +7586,7 @@
       <w:szCs w:val="20"/>
     </w:rPr>
   </w:style>
-  <w:style w:type="character" w:styleId="CommentReference">
+  <w:style w:type="character" w:styleId="Verwijzingopmerking">
     <w:name w:val="annotation reference"/>
     <w:rsid w:val="00954D31"/>
     <w:rPr>
@@ -7595,49 +7594,49 @@
       <w:szCs w:val="16"/>
     </w:rPr>
   </w:style>
-  <w:style w:type="paragraph" w:styleId="CommentText">
+  <w:style w:type="paragraph" w:styleId="Tekstopmerking">
     <w:name w:val="annotation text"/>
-    <w:basedOn w:val="Normal"/>
+    <w:basedOn w:val="Standaard"/>
     <w:rsid w:val="00954D31"/>
     <w:rPr>
       <w:szCs w:val="20"/>
     </w:rPr>
   </w:style>
-  <w:style w:type="paragraph" w:styleId="CommentSubject">
+  <w:style w:type="paragraph" w:styleId="Onderwerpvanopmerking">
     <w:name w:val="annotation subject"/>
-    <w:basedOn w:val="CommentText"/>
-    <w:next w:val="CommentText"/>
+    <w:basedOn w:val="Tekstopmerking"/>
+    <w:next w:val="Tekstopmerking"/>
     <w:rsid w:val="00954D31"/>
     <w:rPr>
       <w:b/>
       <w:bCs/>
     </w:rPr>
   </w:style>
-  <w:style w:type="character" w:styleId="EndnoteReference">
+  <w:style w:type="character" w:styleId="Eindnootmarkering">
     <w:name w:val="endnote reference"/>
     <w:rsid w:val="00954D31"/>
     <w:rPr>
       <w:vertAlign w:val="superscript"/>
     </w:rPr>
   </w:style>
-  <w:style w:type="paragraph" w:styleId="EndnoteText">
+  <w:style w:type="paragraph" w:styleId="Eindnoottekst">
     <w:name w:val="endnote text"/>
-    <w:basedOn w:val="Normal"/>
+    <w:basedOn w:val="Standaard"/>
     <w:rsid w:val="00954D31"/>
     <w:rPr>
       <w:szCs w:val="20"/>
     </w:rPr>
   </w:style>
-  <w:style w:type="character" w:styleId="FootnoteReference">
+  <w:style w:type="character" w:styleId="Voetnootmarkering">
     <w:name w:val="footnote reference"/>
     <w:rsid w:val="00954D31"/>
     <w:rPr>
       <w:vertAlign w:val="superscript"/>
     </w:rPr>
   </w:style>
-  <w:style w:type="paragraph" w:styleId="FootnoteText">
+  <w:style w:type="paragraph" w:styleId="Voetnoottekst">
     <w:name w:val="footnote text"/>
-    <w:basedOn w:val="Normal"/>
+    <w:basedOn w:val="Standaard"/>
     <w:rsid w:val="00954D31"/>
     <w:rPr>
       <w:szCs w:val="20"/>
@@ -7645,8 +7644,8 @@
   </w:style>
   <w:style w:type="paragraph" w:styleId="Index1">
     <w:name w:val="index 1"/>
-    <w:basedOn w:val="Normal"/>
-    <w:next w:val="Normal"/>
+    <w:basedOn w:val="Standaard"/>
+    <w:next w:val="Standaard"/>
     <w:autoRedefine/>
     <w:rsid w:val="00954D31"/>
     <w:pPr>
@@ -7655,8 +7654,8 @@
   </w:style>
   <w:style w:type="paragraph" w:styleId="Index2">
     <w:name w:val="index 2"/>
-    <w:basedOn w:val="Normal"/>
-    <w:next w:val="Normal"/>
+    <w:basedOn w:val="Standaard"/>
+    <w:next w:val="Standaard"/>
     <w:autoRedefine/>
     <w:rsid w:val="00954D31"/>
     <w:pPr>
@@ -7665,8 +7664,8 @@
   </w:style>
   <w:style w:type="paragraph" w:styleId="Index3">
     <w:name w:val="index 3"/>
-    <w:basedOn w:val="Normal"/>
-    <w:next w:val="Normal"/>
+    <w:basedOn w:val="Standaard"/>
+    <w:next w:val="Standaard"/>
     <w:autoRedefine/>
     <w:rsid w:val="00954D31"/>
     <w:pPr>
@@ -7675,8 +7674,8 @@
   </w:style>
   <w:style w:type="paragraph" w:styleId="Index4">
     <w:name w:val="index 4"/>
-    <w:basedOn w:val="Normal"/>
-    <w:next w:val="Normal"/>
+    <w:basedOn w:val="Standaard"/>
+    <w:next w:val="Standaard"/>
     <w:autoRedefine/>
     <w:rsid w:val="00954D31"/>
     <w:pPr>
@@ -7685,8 +7684,8 @@
   </w:style>
   <w:style w:type="paragraph" w:styleId="Index5">
     <w:name w:val="index 5"/>
-    <w:basedOn w:val="Normal"/>
-    <w:next w:val="Normal"/>
+    <w:basedOn w:val="Standaard"/>
+    <w:next w:val="Standaard"/>
     <w:autoRedefine/>
     <w:rsid w:val="00954D31"/>
     <w:pPr>
@@ -7695,8 +7694,8 @@
   </w:style>
   <w:style w:type="paragraph" w:styleId="Index6">
     <w:name w:val="index 6"/>
-    <w:basedOn w:val="Normal"/>
-    <w:next w:val="Normal"/>
+    <w:basedOn w:val="Standaard"/>
+    <w:next w:val="Standaard"/>
     <w:autoRedefine/>
     <w:rsid w:val="00954D31"/>
     <w:pPr>
@@ -7705,8 +7704,8 @@
   </w:style>
   <w:style w:type="paragraph" w:styleId="Index7">
     <w:name w:val="index 7"/>
-    <w:basedOn w:val="Normal"/>
-    <w:next w:val="Normal"/>
+    <w:basedOn w:val="Standaard"/>
+    <w:next w:val="Standaard"/>
     <w:autoRedefine/>
     <w:rsid w:val="00954D31"/>
     <w:pPr>
@@ -7715,8 +7714,8 @@
   </w:style>
   <w:style w:type="paragraph" w:styleId="Index8">
     <w:name w:val="index 8"/>
-    <w:basedOn w:val="Normal"/>
-    <w:next w:val="Normal"/>
+    <w:basedOn w:val="Standaard"/>
+    <w:next w:val="Standaard"/>
     <w:autoRedefine/>
     <w:rsid w:val="00954D31"/>
     <w:pPr>
@@ -7725,17 +7724,17 @@
   </w:style>
   <w:style w:type="paragraph" w:styleId="Index9">
     <w:name w:val="index 9"/>
-    <w:basedOn w:val="Normal"/>
-    <w:next w:val="Normal"/>
+    <w:basedOn w:val="Standaard"/>
+    <w:next w:val="Standaard"/>
     <w:autoRedefine/>
     <w:rsid w:val="00954D31"/>
     <w:pPr>
       <w:ind w:left="1800" w:hanging="200"/>
     </w:pPr>
   </w:style>
-  <w:style w:type="paragraph" w:styleId="IndexHeading">
+  <w:style w:type="paragraph" w:styleId="Indexkop">
     <w:name w:val="index heading"/>
-    <w:basedOn w:val="Normal"/>
+    <w:basedOn w:val="Standaard"/>
     <w:next w:val="Index1"/>
     <w:rsid w:val="00954D31"/>
     <w:rPr>
@@ -7744,7 +7743,7 @@
       <w:bCs/>
     </w:rPr>
   </w:style>
-  <w:style w:type="paragraph" w:styleId="MacroText">
+  <w:style w:type="paragraph" w:styleId="Macrotekst">
     <w:name w:val="macro"/>
     <w:rsid w:val="00954D31"/>
     <w:pPr>
@@ -7765,28 +7764,28 @@
       <w:rFonts w:ascii="Courier New" w:hAnsi="Courier New" w:cs="Courier New"/>
     </w:rPr>
   </w:style>
-  <w:style w:type="paragraph" w:styleId="TableofAuthorities">
+  <w:style w:type="paragraph" w:styleId="Bronvermelding">
     <w:name w:val="table of authorities"/>
-    <w:basedOn w:val="Normal"/>
-    <w:next w:val="Normal"/>
+    <w:basedOn w:val="Standaard"/>
+    <w:next w:val="Standaard"/>
     <w:rsid w:val="00954D31"/>
     <w:pPr>
       <w:ind w:left="200" w:hanging="200"/>
     </w:pPr>
   </w:style>
-  <w:style w:type="paragraph" w:styleId="TableofFigures">
+  <w:style w:type="paragraph" w:styleId="Lijstmetafbeeldingen">
     <w:name w:val="table of figures"/>
-    <w:basedOn w:val="Normal"/>
-    <w:next w:val="Normal"/>
+    <w:basedOn w:val="Standaard"/>
+    <w:next w:val="Standaard"/>
     <w:rsid w:val="00954D31"/>
     <w:pPr>
       <w:ind w:left="400" w:hanging="400"/>
     </w:pPr>
   </w:style>
-  <w:style w:type="paragraph" w:styleId="TOAHeading">
+  <w:style w:type="paragraph" w:styleId="Kopbronvermelding">
     <w:name w:val="toa heading"/>
-    <w:basedOn w:val="Normal"/>
-    <w:next w:val="Normal"/>
+    <w:basedOn w:val="Standaard"/>
+    <w:next w:val="Standaard"/>
     <w:rsid w:val="00954D31"/>
     <w:pPr>
       <w:spacing w:before="120"/>
@@ -7799,90 +7798,90 @@
       <w:szCs w:val="24"/>
     </w:rPr>
   </w:style>
-  <w:style w:type="paragraph" w:styleId="TOC1">
+  <w:style w:type="paragraph" w:styleId="Inhopg1">
     <w:name w:val="toc 1"/>
-    <w:basedOn w:val="Normal"/>
-    <w:next w:val="Normal"/>
+    <w:basedOn w:val="Standaard"/>
+    <w:next w:val="Standaard"/>
     <w:autoRedefine/>
     <w:rsid w:val="00954D31"/>
     <w:pPr>
       <w:ind w:left="0"/>
     </w:pPr>
   </w:style>
-  <w:style w:type="paragraph" w:styleId="TOC2">
+  <w:style w:type="paragraph" w:styleId="Inhopg2">
     <w:name w:val="toc 2"/>
-    <w:basedOn w:val="Normal"/>
-    <w:next w:val="Normal"/>
+    <w:basedOn w:val="Standaard"/>
+    <w:next w:val="Standaard"/>
     <w:autoRedefine/>
     <w:rsid w:val="00954D31"/>
     <w:pPr>
       <w:ind w:left="200"/>
     </w:pPr>
   </w:style>
-  <w:style w:type="paragraph" w:styleId="TOC3">
+  <w:style w:type="paragraph" w:styleId="Inhopg3">
     <w:name w:val="toc 3"/>
-    <w:basedOn w:val="Normal"/>
-    <w:next w:val="Normal"/>
+    <w:basedOn w:val="Standaard"/>
+    <w:next w:val="Standaard"/>
     <w:autoRedefine/>
     <w:rsid w:val="00954D31"/>
     <w:pPr>
       <w:ind w:left="400"/>
     </w:pPr>
   </w:style>
-  <w:style w:type="paragraph" w:styleId="TOC4">
+  <w:style w:type="paragraph" w:styleId="Inhopg4">
     <w:name w:val="toc 4"/>
-    <w:basedOn w:val="Normal"/>
-    <w:next w:val="Normal"/>
+    <w:basedOn w:val="Standaard"/>
+    <w:next w:val="Standaard"/>
     <w:autoRedefine/>
     <w:rsid w:val="00954D31"/>
     <w:pPr>
       <w:ind w:left="600"/>
     </w:pPr>
   </w:style>
-  <w:style w:type="paragraph" w:styleId="TOC5">
+  <w:style w:type="paragraph" w:styleId="Inhopg5">
     <w:name w:val="toc 5"/>
-    <w:basedOn w:val="Normal"/>
-    <w:next w:val="Normal"/>
+    <w:basedOn w:val="Standaard"/>
+    <w:next w:val="Standaard"/>
     <w:autoRedefine/>
     <w:rsid w:val="00954D31"/>
     <w:pPr>
       <w:ind w:left="800"/>
     </w:pPr>
   </w:style>
-  <w:style w:type="paragraph" w:styleId="TOC6">
+  <w:style w:type="paragraph" w:styleId="Inhopg6">
     <w:name w:val="toc 6"/>
-    <w:basedOn w:val="Normal"/>
-    <w:next w:val="Normal"/>
+    <w:basedOn w:val="Standaard"/>
+    <w:next w:val="Standaard"/>
     <w:autoRedefine/>
     <w:rsid w:val="00954D31"/>
     <w:pPr>
       <w:ind w:left="1000"/>
     </w:pPr>
   </w:style>
-  <w:style w:type="paragraph" w:styleId="TOC7">
+  <w:style w:type="paragraph" w:styleId="Inhopg7">
     <w:name w:val="toc 7"/>
-    <w:basedOn w:val="Normal"/>
-    <w:next w:val="Normal"/>
+    <w:basedOn w:val="Standaard"/>
+    <w:next w:val="Standaard"/>
     <w:autoRedefine/>
     <w:rsid w:val="00954D31"/>
     <w:pPr>
       <w:ind w:left="1200"/>
     </w:pPr>
   </w:style>
-  <w:style w:type="paragraph" w:styleId="TOC8">
+  <w:style w:type="paragraph" w:styleId="Inhopg8">
     <w:name w:val="toc 8"/>
-    <w:basedOn w:val="Normal"/>
-    <w:next w:val="Normal"/>
+    <w:basedOn w:val="Standaard"/>
+    <w:next w:val="Standaard"/>
     <w:autoRedefine/>
     <w:rsid w:val="00954D31"/>
     <w:pPr>
       <w:ind w:left="1400"/>
     </w:pPr>
   </w:style>
-  <w:style w:type="paragraph" w:styleId="TOC9">
+  <w:style w:type="paragraph" w:styleId="Inhopg9">
     <w:name w:val="toc 9"/>
-    <w:basedOn w:val="Normal"/>
-    <w:next w:val="Normal"/>
+    <w:basedOn w:val="Standaard"/>
+    <w:next w:val="Standaard"/>
     <w:autoRedefine/>
     <w:rsid w:val="00954D31"/>
     <w:pPr>
@@ -7891,7 +7890,7 @@
   </w:style>
   <w:style w:type="paragraph" w:customStyle="1" w:styleId="Spacing">
     <w:name w:val="Spacing"/>
-    <w:basedOn w:val="Normal"/>
+    <w:basedOn w:val="Standaard"/>
     <w:link w:val="SpacingChar"/>
     <w:rsid w:val="00954D31"/>
     <w:rPr>
@@ -7900,7 +7899,7 @@
   </w:style>
   <w:style w:type="paragraph" w:customStyle="1" w:styleId="Code">
     <w:name w:val="Code"/>
-    <w:basedOn w:val="Normal"/>
+    <w:basedOn w:val="Standaard"/>
     <w:link w:val="CodeChar"/>
     <w:rsid w:val="0001638E"/>
     <w:rPr>
@@ -7928,9 +7927,9 @@
       <w:lang w:val="en-US" w:eastAsia="en-US" w:bidi="ar-SA"/>
     </w:rPr>
   </w:style>
-  <w:style w:type="character" w:customStyle="1" w:styleId="Heading4Char">
-    <w:name w:val="Heading 4 Char"/>
-    <w:link w:val="Heading4"/>
+  <w:style w:type="character" w:customStyle="1" w:styleId="Kop4Char">
+    <w:name w:val="Kop 4 Char"/>
+    <w:link w:val="Kop4"/>
     <w:rsid w:val="00DE42D3"/>
     <w:rPr>
       <w:rFonts w:ascii="Tahoma" w:hAnsi="Tahoma"/>
@@ -7942,7 +7941,7 @@
   </w:style>
   <w:style w:type="paragraph" w:customStyle="1" w:styleId="Brainstorm">
     <w:name w:val="Brainstorm"/>
-    <w:basedOn w:val="Normal"/>
+    <w:basedOn w:val="Standaard"/>
     <w:rsid w:val="007C770E"/>
     <w:pPr>
       <w:ind w:left="0"/>
@@ -7956,7 +7955,7 @@
   </w:style>
   <w:style w:type="paragraph" w:customStyle="1" w:styleId="Picture">
     <w:name w:val="Picture"/>
-    <w:basedOn w:val="Normal"/>
+    <w:basedOn w:val="Standaard"/>
     <w:rsid w:val="007C770E"/>
     <w:pPr>
       <w:ind w:left="0"/>
@@ -7983,7 +7982,7 @@
   </w:style>
   <w:style w:type="paragraph" w:customStyle="1" w:styleId="StyleHeading6Left15cm">
     <w:name w:val="Style Heading 6 + Left:  1.5 cm"/>
-    <w:basedOn w:val="Heading6"/>
+    <w:basedOn w:val="Kop6"/>
     <w:rsid w:val="009B330F"/>
     <w:pPr>
       <w:spacing w:after="240"/>

</xml_diff>